<commit_message>
[LibCam][Coding] Add Lib for winform
</commit_message>
<xml_diff>
--- a/Doc/SDD_LibOCR.docx
+++ b/Doc/SDD_LibOCR.docx
@@ -28,9 +28,14 @@
     </w:p>
     <w:p>
       <w:pPr>
-        <w:pStyle w:val="Heading1"/>
+        <w:rPr>
+          <w:rStyle w:val="Strong"/>
+        </w:rPr>
       </w:pPr>
       <w:r>
+        <w:rPr>
+          <w:rStyle w:val="Strong"/>
+        </w:rPr>
         <w:lastRenderedPageBreak/>
         <w:t>Revision History</w:t>
       </w:r>
@@ -53,7 +58,16 @@
             <w:tcW w:w="2337" w:type="dxa"/>
           </w:tcPr>
           <w:p>
-            <w:r>
+            <w:pPr>
+              <w:jc w:val="center"/>
+              <w:rPr>
+                <w:b/>
+              </w:rPr>
+            </w:pPr>
+            <w:r>
+              <w:rPr>
+                <w:b/>
+              </w:rPr>
               <w:t>Date</w:t>
             </w:r>
           </w:p>
@@ -63,7 +77,16 @@
             <w:tcW w:w="2337" w:type="dxa"/>
           </w:tcPr>
           <w:p>
-            <w:r>
+            <w:pPr>
+              <w:jc w:val="center"/>
+              <w:rPr>
+                <w:b/>
+              </w:rPr>
+            </w:pPr>
+            <w:r>
+              <w:rPr>
+                <w:b/>
+              </w:rPr>
               <w:t>Author</w:t>
             </w:r>
           </w:p>
@@ -72,13 +95,39 @@
           <w:tcPr>
             <w:tcW w:w="2338" w:type="dxa"/>
           </w:tcPr>
-          <w:p/>
+          <w:p>
+            <w:pPr>
+              <w:jc w:val="center"/>
+              <w:rPr>
+                <w:b/>
+              </w:rPr>
+            </w:pPr>
+            <w:r>
+              <w:rPr>
+                <w:b/>
+              </w:rPr>
+              <w:t>Location</w:t>
+            </w:r>
+          </w:p>
         </w:tc>
         <w:tc>
           <w:tcPr>
             <w:tcW w:w="2338" w:type="dxa"/>
           </w:tcPr>
-          <w:p/>
+          <w:p>
+            <w:pPr>
+              <w:jc w:val="center"/>
+              <w:rPr>
+                <w:b/>
+              </w:rPr>
+            </w:pPr>
+            <w:r>
+              <w:rPr>
+                <w:b/>
+              </w:rPr>
+              <w:t>Content</w:t>
+            </w:r>
+          </w:p>
         </w:tc>
       </w:tr>
       <w:tr>
@@ -86,103 +135,43 @@
           <w:tcPr>
             <w:tcW w:w="2337" w:type="dxa"/>
           </w:tcPr>
-          <w:p/>
+          <w:p>
+            <w:r>
+              <w:t>07/20/2018</w:t>
+            </w:r>
+          </w:p>
         </w:tc>
         <w:tc>
           <w:tcPr>
             <w:tcW w:w="2337" w:type="dxa"/>
           </w:tcPr>
-          <w:p/>
+          <w:p>
+            <w:proofErr w:type="spellStart"/>
+            <w:r>
+              <w:t>AnhND</w:t>
+            </w:r>
+            <w:proofErr w:type="spellEnd"/>
+          </w:p>
         </w:tc>
         <w:tc>
           <w:tcPr>
             <w:tcW w:w="2338" w:type="dxa"/>
           </w:tcPr>
-          <w:p/>
+          <w:p>
+            <w:r>
+              <w:t>All</w:t>
+            </w:r>
+          </w:p>
         </w:tc>
         <w:tc>
           <w:tcPr>
             <w:tcW w:w="2338" w:type="dxa"/>
           </w:tcPr>
-          <w:p/>
-        </w:tc>
-      </w:tr>
-      <w:tr>
-        <w:tc>
-          <w:tcPr>
-            <w:tcW w:w="2337" w:type="dxa"/>
-          </w:tcPr>
-          <w:p/>
-        </w:tc>
-        <w:tc>
-          <w:tcPr>
-            <w:tcW w:w="2337" w:type="dxa"/>
-          </w:tcPr>
-          <w:p/>
-        </w:tc>
-        <w:tc>
-          <w:tcPr>
-            <w:tcW w:w="2338" w:type="dxa"/>
-          </w:tcPr>
-          <w:p/>
-        </w:tc>
-        <w:tc>
-          <w:tcPr>
-            <w:tcW w:w="2338" w:type="dxa"/>
-          </w:tcPr>
-          <w:p/>
-        </w:tc>
-      </w:tr>
-      <w:tr>
-        <w:tc>
-          <w:tcPr>
-            <w:tcW w:w="2337" w:type="dxa"/>
-          </w:tcPr>
-          <w:p/>
-        </w:tc>
-        <w:tc>
-          <w:tcPr>
-            <w:tcW w:w="2337" w:type="dxa"/>
-          </w:tcPr>
-          <w:p/>
-        </w:tc>
-        <w:tc>
-          <w:tcPr>
-            <w:tcW w:w="2338" w:type="dxa"/>
-          </w:tcPr>
-          <w:p/>
-        </w:tc>
-        <w:tc>
-          <w:tcPr>
-            <w:tcW w:w="2338" w:type="dxa"/>
-          </w:tcPr>
-          <w:p/>
-        </w:tc>
-      </w:tr>
-      <w:tr>
-        <w:tc>
-          <w:tcPr>
-            <w:tcW w:w="2337" w:type="dxa"/>
-          </w:tcPr>
-          <w:p/>
-        </w:tc>
-        <w:tc>
-          <w:tcPr>
-            <w:tcW w:w="2337" w:type="dxa"/>
-          </w:tcPr>
-          <w:p/>
-        </w:tc>
-        <w:tc>
-          <w:tcPr>
-            <w:tcW w:w="2338" w:type="dxa"/>
-          </w:tcPr>
-          <w:p/>
-        </w:tc>
-        <w:tc>
-          <w:tcPr>
-            <w:tcW w:w="2338" w:type="dxa"/>
-          </w:tcPr>
-          <w:p/>
+          <w:p>
+            <w:r>
+              <w:t>Initialize</w:t>
+            </w:r>
+          </w:p>
         </w:tc>
       </w:tr>
     </w:tbl>
@@ -204,47 +193,73 @@
       <w:pPr>
         <w:pStyle w:val="Heading1"/>
       </w:pPr>
+      <w:proofErr w:type="spellStart"/>
       <w:r>
         <w:lastRenderedPageBreak/>
-        <w:t>Class Name</w:t>
+        <w:t>CameraViewerWPF</w:t>
       </w:r>
+      <w:proofErr w:type="spellEnd"/>
     </w:p>
     <w:p>
       <w:pPr>
-        <w:pStyle w:val="Heading1"/>
+        <w:pStyle w:val="Heading2"/>
+        <w:numPr>
+          <w:ilvl w:val="1"/>
+          <w:numId w:val="1"/>
+        </w:numPr>
       </w:pPr>
       <w:r>
         <w:t>Overview</w:t>
       </w:r>
     </w:p>
-    <w:p/>
+    <w:p>
+      <w:r>
+        <w:t>User control for WPF</w:t>
+      </w:r>
+    </w:p>
     <w:p>
       <w:pPr>
         <w:pStyle w:val="Heading2"/>
+        <w:numPr>
+          <w:ilvl w:val="1"/>
+          <w:numId w:val="1"/>
+        </w:numPr>
       </w:pPr>
       <w:r>
-        <w:t>Method</w:t>
+        <w:t>Details</w:t>
       </w:r>
     </w:p>
     <w:p>
       <w:pPr>
         <w:pStyle w:val="Heading3"/>
+        <w:numPr>
+          <w:ilvl w:val="2"/>
+          <w:numId w:val="1"/>
+        </w:numPr>
       </w:pPr>
+      <w:proofErr w:type="spellStart"/>
       <w:r>
-        <w:t>Method Name</w:t>
+        <w:t>ConfigVLC</w:t>
       </w:r>
+      <w:proofErr w:type="spellEnd"/>
+    </w:p>
+    <w:p>
+      <w:pPr>
+        <w:pStyle w:val="Index3"/>
+      </w:pPr>
     </w:p>
     <w:tbl>
       <w:tblPr>
         <w:tblStyle w:val="TableGrid"/>
-        <w:tblW w:w="9355" w:type="dxa"/>
+        <w:tblW w:w="9335" w:type="dxa"/>
         <w:tblLook w:val="04A0" w:firstRow="1" w:lastRow="0" w:firstColumn="1" w:lastColumn="0" w:noHBand="0" w:noVBand="1"/>
       </w:tblPr>
       <w:tblGrid>
         <w:gridCol w:w="1870"/>
         <w:gridCol w:w="1870"/>
         <w:gridCol w:w="1870"/>
-        <w:gridCol w:w="3745"/>
+        <w:gridCol w:w="1870"/>
+        <w:gridCol w:w="1855"/>
       </w:tblGrid>
       <w:tr>
         <w:tc>
@@ -252,17 +267,29 @@
             <w:tcW w:w="1870" w:type="dxa"/>
           </w:tcPr>
           <w:p>
-            <w:r>
-              <w:t>Name</w:t>
-            </w:r>
-          </w:p>
-        </w:tc>
-        <w:tc>
-          <w:tcPr>
-            <w:tcW w:w="7485" w:type="dxa"/>
-            <w:gridSpan w:val="3"/>
-          </w:tcPr>
-          <w:p/>
+            <w:pPr>
+              <w:rPr>
+                <w:b/>
+              </w:rPr>
+            </w:pPr>
+            <w:r>
+              <w:rPr>
+                <w:b/>
+              </w:rPr>
+              <w:t>Summary</w:t>
+            </w:r>
+          </w:p>
+        </w:tc>
+        <w:tc>
+          <w:tcPr>
+            <w:tcW w:w="7465" w:type="dxa"/>
+            <w:gridSpan w:val="4"/>
+          </w:tcPr>
+          <w:p>
+            <w:r>
+              <w:t>Setup related library VLC</w:t>
+            </w:r>
+          </w:p>
           <w:p/>
         </w:tc>
       </w:tr>
@@ -272,7 +299,15 @@
             <w:tcW w:w="1870" w:type="dxa"/>
           </w:tcPr>
           <w:p>
-            <w:r>
+            <w:pPr>
+              <w:rPr>
+                <w:b/>
+              </w:rPr>
+            </w:pPr>
+            <w:r>
+              <w:rPr>
+                <w:b/>
+              </w:rPr>
               <w:t>Parameters</w:t>
             </w:r>
           </w:p>
@@ -282,43 +317,40 @@
             <w:tcW w:w="1870" w:type="dxa"/>
           </w:tcPr>
           <w:p>
+            <w:r>
+              <w:t>directory</w:t>
+            </w:r>
+          </w:p>
+        </w:tc>
+        <w:tc>
+          <w:tcPr>
+            <w:tcW w:w="1870" w:type="dxa"/>
+          </w:tcPr>
+          <w:p>
+            <w:r>
+              <w:t>In</w:t>
+            </w:r>
+          </w:p>
+        </w:tc>
+        <w:tc>
+          <w:tcPr>
+            <w:tcW w:w="1870" w:type="dxa"/>
+          </w:tcPr>
+          <w:p>
             <w:proofErr w:type="spellStart"/>
             <w:r>
-              <w:t>Parame</w:t>
+              <w:t>strring</w:t>
             </w:r>
             <w:proofErr w:type="spellEnd"/>
-            <w:r>
-              <w:t xml:space="preserve"> name</w:t>
-            </w:r>
-          </w:p>
-        </w:tc>
-        <w:tc>
-          <w:tcPr>
-            <w:tcW w:w="1870" w:type="dxa"/>
-          </w:tcPr>
-          <w:p>
-            <w:proofErr w:type="spellStart"/>
-            <w:r>
-              <w:t>Param</w:t>
-            </w:r>
-            <w:proofErr w:type="spellEnd"/>
-            <w:r>
-              <w:t xml:space="preserve"> type</w:t>
-            </w:r>
-          </w:p>
-        </w:tc>
-        <w:tc>
-          <w:tcPr>
-            <w:tcW w:w="3745" w:type="dxa"/>
-          </w:tcPr>
-          <w:p>
-            <w:proofErr w:type="spellStart"/>
-            <w:r>
-              <w:t>Param</w:t>
-            </w:r>
-            <w:proofErr w:type="spellEnd"/>
-            <w:r>
-              <w:t xml:space="preserve"> description</w:t>
+          </w:p>
+        </w:tc>
+        <w:tc>
+          <w:tcPr>
+            <w:tcW w:w="1855" w:type="dxa"/>
+          </w:tcPr>
+          <w:p>
+            <w:r>
+              <w:t>VLC 32 bit folder path in computer</w:t>
             </w:r>
           </w:p>
         </w:tc>
@@ -328,23 +360,27 @@
           <w:tcPr>
             <w:tcW w:w="1870" w:type="dxa"/>
           </w:tcPr>
-          <w:p/>
-        </w:tc>
-        <w:tc>
-          <w:tcPr>
-            <w:tcW w:w="1870" w:type="dxa"/>
-          </w:tcPr>
-          <w:p/>
-        </w:tc>
-        <w:tc>
-          <w:tcPr>
-            <w:tcW w:w="1870" w:type="dxa"/>
-          </w:tcPr>
-          <w:p/>
-        </w:tc>
-        <w:tc>
-          <w:tcPr>
-            <w:tcW w:w="3745" w:type="dxa"/>
+          <w:p>
+            <w:pPr>
+              <w:rPr>
+                <w:b/>
+              </w:rPr>
+            </w:pPr>
+            <w:r>
+              <w:rPr>
+                <w:b/>
+              </w:rPr>
+              <w:t>Note</w:t>
+            </w:r>
+          </w:p>
+        </w:tc>
+        <w:tc>
+          <w:tcPr>
+            <w:tcW w:w="7465" w:type="dxa"/>
+            <w:gridSpan w:val="4"/>
+            <w:tcBorders>
+              <w:bottom w:val="single" w:sz="4" w:space="0" w:color="auto"/>
+            </w:tcBorders>
           </w:tcPr>
           <w:p/>
         </w:tc>
@@ -353,25 +389,135 @@
         <w:tc>
           <w:tcPr>
             <w:tcW w:w="1870" w:type="dxa"/>
+            <w:tcBorders>
+              <w:right w:val="single" w:sz="4" w:space="0" w:color="auto"/>
+            </w:tcBorders>
+          </w:tcPr>
+          <w:p>
+            <w:pPr>
+              <w:rPr>
+                <w:b/>
+              </w:rPr>
+            </w:pPr>
+            <w:r>
+              <w:rPr>
+                <w:b/>
+              </w:rPr>
+              <w:t>Return</w:t>
+            </w:r>
+          </w:p>
+        </w:tc>
+        <w:tc>
+          <w:tcPr>
+            <w:tcW w:w="1870" w:type="dxa"/>
+            <w:tcBorders>
+              <w:top w:val="single" w:sz="4" w:space="0" w:color="auto"/>
+              <w:left w:val="single" w:sz="4" w:space="0" w:color="auto"/>
+              <w:bottom w:val="single" w:sz="4" w:space="0" w:color="auto"/>
+              <w:right w:val="nil"/>
+            </w:tcBorders>
+          </w:tcPr>
+          <w:p>
+            <w:r>
+              <w:t>N/A</w:t>
+            </w:r>
+          </w:p>
+        </w:tc>
+        <w:tc>
+          <w:tcPr>
+            <w:tcW w:w="1870" w:type="dxa"/>
+            <w:tcBorders>
+              <w:top w:val="single" w:sz="4" w:space="0" w:color="auto"/>
+              <w:left w:val="nil"/>
+              <w:bottom w:val="single" w:sz="4" w:space="0" w:color="auto"/>
+              <w:right w:val="nil"/>
+            </w:tcBorders>
           </w:tcPr>
           <w:p/>
         </w:tc>
         <w:tc>
           <w:tcPr>
             <w:tcW w:w="1870" w:type="dxa"/>
+            <w:tcBorders>
+              <w:top w:val="single" w:sz="4" w:space="0" w:color="auto"/>
+              <w:left w:val="nil"/>
+              <w:bottom w:val="single" w:sz="4" w:space="0" w:color="auto"/>
+              <w:right w:val="nil"/>
+            </w:tcBorders>
           </w:tcPr>
           <w:p/>
         </w:tc>
         <w:tc>
           <w:tcPr>
-            <w:tcW w:w="1870" w:type="dxa"/>
+            <w:tcW w:w="1855" w:type="dxa"/>
+            <w:tcBorders>
+              <w:top w:val="single" w:sz="4" w:space="0" w:color="auto"/>
+              <w:left w:val="nil"/>
+              <w:bottom w:val="single" w:sz="4" w:space="0" w:color="auto"/>
+              <w:right w:val="single" w:sz="4" w:space="0" w:color="auto"/>
+            </w:tcBorders>
           </w:tcPr>
           <w:p/>
         </w:tc>
-        <w:tc>
-          <w:tcPr>
-            <w:tcW w:w="3745" w:type="dxa"/>
-          </w:tcPr>
+      </w:tr>
+    </w:tbl>
+    <w:p/>
+    <w:p>
+      <w:pPr>
+        <w:pStyle w:val="Heading3"/>
+        <w:numPr>
+          <w:ilvl w:val="2"/>
+          <w:numId w:val="1"/>
+        </w:numPr>
+      </w:pPr>
+      <w:proofErr w:type="spellStart"/>
+      <w:r>
+        <w:t>CameraViewerWPF</w:t>
+      </w:r>
+      <w:proofErr w:type="spellEnd"/>
+    </w:p>
+    <w:tbl>
+      <w:tblPr>
+        <w:tblStyle w:val="TableGrid"/>
+        <w:tblW w:w="9335" w:type="dxa"/>
+        <w:tblLook w:val="04A0" w:firstRow="1" w:lastRow="0" w:firstColumn="1" w:lastColumn="0" w:noHBand="0" w:noVBand="1"/>
+      </w:tblPr>
+      <w:tblGrid>
+        <w:gridCol w:w="1870"/>
+        <w:gridCol w:w="1870"/>
+        <w:gridCol w:w="1870"/>
+        <w:gridCol w:w="1870"/>
+        <w:gridCol w:w="1855"/>
+      </w:tblGrid>
+      <w:tr>
+        <w:tc>
+          <w:tcPr>
+            <w:tcW w:w="1870" w:type="dxa"/>
+          </w:tcPr>
+          <w:p>
+            <w:pPr>
+              <w:rPr>
+                <w:b/>
+              </w:rPr>
+            </w:pPr>
+            <w:r>
+              <w:rPr>
+                <w:b/>
+              </w:rPr>
+              <w:t>Summary</w:t>
+            </w:r>
+          </w:p>
+        </w:tc>
+        <w:tc>
+          <w:tcPr>
+            <w:tcW w:w="7465" w:type="dxa"/>
+            <w:gridSpan w:val="4"/>
+          </w:tcPr>
+          <w:p>
+            <w:r>
+              <w:t>Constructor</w:t>
+            </w:r>
+          </w:p>
           <w:p/>
         </w:tc>
       </w:tr>
@@ -380,6 +526,24 @@
           <w:tcPr>
             <w:tcW w:w="1870" w:type="dxa"/>
           </w:tcPr>
+          <w:p>
+            <w:pPr>
+              <w:rPr>
+                <w:b/>
+              </w:rPr>
+            </w:pPr>
+            <w:r>
+              <w:rPr>
+                <w:b/>
+              </w:rPr>
+              <w:t>Parameters</w:t>
+            </w:r>
+          </w:p>
+        </w:tc>
+        <w:tc>
+          <w:tcPr>
+            <w:tcW w:w="1870" w:type="dxa"/>
+          </w:tcPr>
           <w:p/>
         </w:tc>
         <w:tc>
@@ -396,7 +560,7 @@
         </w:tc>
         <w:tc>
           <w:tcPr>
-            <w:tcW w:w="3745" w:type="dxa"/>
+            <w:tcW w:w="1855" w:type="dxa"/>
           </w:tcPr>
           <w:p/>
         </w:tc>
@@ -406,53 +570,108 @@
           <w:tcPr>
             <w:tcW w:w="1870" w:type="dxa"/>
           </w:tcPr>
-          <w:p/>
-        </w:tc>
-        <w:tc>
-          <w:tcPr>
-            <w:tcW w:w="1870" w:type="dxa"/>
-          </w:tcPr>
-          <w:p/>
-        </w:tc>
-        <w:tc>
-          <w:tcPr>
-            <w:tcW w:w="1870" w:type="dxa"/>
-          </w:tcPr>
-          <w:p/>
-        </w:tc>
-        <w:tc>
-          <w:tcPr>
-            <w:tcW w:w="3745" w:type="dxa"/>
-          </w:tcPr>
-          <w:p/>
+          <w:p>
+            <w:pPr>
+              <w:rPr>
+                <w:b/>
+              </w:rPr>
+            </w:pPr>
+            <w:r>
+              <w:rPr>
+                <w:b/>
+              </w:rPr>
+              <w:t>Note</w:t>
+            </w:r>
+          </w:p>
+        </w:tc>
+        <w:tc>
+          <w:tcPr>
+            <w:tcW w:w="7465" w:type="dxa"/>
+            <w:gridSpan w:val="4"/>
+            <w:tcBorders>
+              <w:bottom w:val="single" w:sz="4" w:space="0" w:color="auto"/>
+            </w:tcBorders>
+          </w:tcPr>
+          <w:p>
+            <w:proofErr w:type="spellStart"/>
+            <w:r>
+              <w:t>InitializeComponent</w:t>
+            </w:r>
+            <w:proofErr w:type="spellEnd"/>
+          </w:p>
         </w:tc>
       </w:tr>
       <w:tr>
         <w:tc>
           <w:tcPr>
             <w:tcW w:w="1870" w:type="dxa"/>
-          </w:tcPr>
-          <w:p>
-            <w:r>
-              <w:t>Note</w:t>
-            </w:r>
-          </w:p>
-        </w:tc>
-        <w:tc>
-          <w:tcPr>
-            <w:tcW w:w="1870" w:type="dxa"/>
+            <w:tcBorders>
+              <w:right w:val="single" w:sz="4" w:space="0" w:color="auto"/>
+            </w:tcBorders>
+          </w:tcPr>
+          <w:p>
+            <w:pPr>
+              <w:rPr>
+                <w:b/>
+              </w:rPr>
+            </w:pPr>
+            <w:r>
+              <w:rPr>
+                <w:b/>
+              </w:rPr>
+              <w:t>Return</w:t>
+            </w:r>
+          </w:p>
+        </w:tc>
+        <w:tc>
+          <w:tcPr>
+            <w:tcW w:w="1870" w:type="dxa"/>
+            <w:tcBorders>
+              <w:top w:val="single" w:sz="4" w:space="0" w:color="auto"/>
+              <w:left w:val="single" w:sz="4" w:space="0" w:color="auto"/>
+              <w:bottom w:val="single" w:sz="4" w:space="0" w:color="auto"/>
+              <w:right w:val="nil"/>
+            </w:tcBorders>
+          </w:tcPr>
+          <w:p>
+            <w:r>
+              <w:t>N/A</w:t>
+            </w:r>
+          </w:p>
+        </w:tc>
+        <w:tc>
+          <w:tcPr>
+            <w:tcW w:w="1870" w:type="dxa"/>
+            <w:tcBorders>
+              <w:top w:val="single" w:sz="4" w:space="0" w:color="auto"/>
+              <w:left w:val="nil"/>
+              <w:bottom w:val="single" w:sz="4" w:space="0" w:color="auto"/>
+              <w:right w:val="nil"/>
+            </w:tcBorders>
           </w:tcPr>
           <w:p/>
         </w:tc>
         <w:tc>
           <w:tcPr>
             <w:tcW w:w="1870" w:type="dxa"/>
+            <w:tcBorders>
+              <w:top w:val="single" w:sz="4" w:space="0" w:color="auto"/>
+              <w:left w:val="nil"/>
+              <w:bottom w:val="single" w:sz="4" w:space="0" w:color="auto"/>
+              <w:right w:val="nil"/>
+            </w:tcBorders>
           </w:tcPr>
           <w:p/>
         </w:tc>
         <w:tc>
           <w:tcPr>
-            <w:tcW w:w="3745" w:type="dxa"/>
+            <w:tcW w:w="1855" w:type="dxa"/>
+            <w:tcBorders>
+              <w:top w:val="single" w:sz="4" w:space="0" w:color="auto"/>
+              <w:left w:val="nil"/>
+              <w:bottom w:val="single" w:sz="4" w:space="0" w:color="auto"/>
+              <w:right w:val="single" w:sz="4" w:space="0" w:color="auto"/>
+            </w:tcBorders>
           </w:tcPr>
           <w:p/>
         </w:tc>
@@ -462,6 +681,737 @@
       <w:bookmarkStart w:id="0" w:name="_GoBack"/>
       <w:bookmarkEnd w:id="0"/>
     </w:p>
+    <w:p/>
+    <w:p>
+      <w:pPr>
+        <w:pStyle w:val="Heading3"/>
+        <w:numPr>
+          <w:ilvl w:val="2"/>
+          <w:numId w:val="1"/>
+        </w:numPr>
+      </w:pPr>
+      <w:proofErr w:type="spellStart"/>
+      <w:r>
+        <w:t>C</w:t>
+      </w:r>
+      <w:r>
+        <w:t>onfigCamera</w:t>
+      </w:r>
+      <w:proofErr w:type="spellEnd"/>
+    </w:p>
+    <w:tbl>
+      <w:tblPr>
+        <w:tblStyle w:val="TableGrid"/>
+        <w:tblW w:w="9335" w:type="dxa"/>
+        <w:tblLook w:val="04A0" w:firstRow="1" w:lastRow="0" w:firstColumn="1" w:lastColumn="0" w:noHBand="0" w:noVBand="1"/>
+      </w:tblPr>
+      <w:tblGrid>
+        <w:gridCol w:w="1870"/>
+        <w:gridCol w:w="1870"/>
+        <w:gridCol w:w="1870"/>
+        <w:gridCol w:w="1870"/>
+        <w:gridCol w:w="1855"/>
+      </w:tblGrid>
+      <w:tr>
+        <w:tc>
+          <w:tcPr>
+            <w:tcW w:w="1870" w:type="dxa"/>
+          </w:tcPr>
+          <w:p>
+            <w:pPr>
+              <w:rPr>
+                <w:b/>
+              </w:rPr>
+            </w:pPr>
+            <w:r>
+              <w:rPr>
+                <w:b/>
+              </w:rPr>
+              <w:t>Summary</w:t>
+            </w:r>
+          </w:p>
+        </w:tc>
+        <w:tc>
+          <w:tcPr>
+            <w:tcW w:w="7465" w:type="dxa"/>
+            <w:gridSpan w:val="4"/>
+          </w:tcPr>
+          <w:p>
+            <w:r>
+              <w:t xml:space="preserve">Setup </w:t>
+            </w:r>
+            <w:proofErr w:type="spellStart"/>
+            <w:r>
+              <w:t>Carmera</w:t>
+            </w:r>
+            <w:proofErr w:type="spellEnd"/>
+            <w:r>
+              <w:t xml:space="preserve"> </w:t>
+            </w:r>
+            <w:proofErr w:type="spellStart"/>
+            <w:r>
+              <w:t>uri</w:t>
+            </w:r>
+            <w:proofErr w:type="spellEnd"/>
+          </w:p>
+          <w:p/>
+        </w:tc>
+      </w:tr>
+      <w:tr>
+        <w:tc>
+          <w:tcPr>
+            <w:tcW w:w="1870" w:type="dxa"/>
+          </w:tcPr>
+          <w:p>
+            <w:pPr>
+              <w:rPr>
+                <w:b/>
+              </w:rPr>
+            </w:pPr>
+            <w:r>
+              <w:rPr>
+                <w:b/>
+              </w:rPr>
+              <w:t>Parameters</w:t>
+            </w:r>
+          </w:p>
+        </w:tc>
+        <w:tc>
+          <w:tcPr>
+            <w:tcW w:w="1870" w:type="dxa"/>
+          </w:tcPr>
+          <w:p>
+            <w:proofErr w:type="spellStart"/>
+            <w:r>
+              <w:t>uri</w:t>
+            </w:r>
+            <w:proofErr w:type="spellEnd"/>
+          </w:p>
+        </w:tc>
+        <w:tc>
+          <w:tcPr>
+            <w:tcW w:w="1870" w:type="dxa"/>
+          </w:tcPr>
+          <w:p>
+            <w:r>
+              <w:t>In</w:t>
+            </w:r>
+          </w:p>
+        </w:tc>
+        <w:tc>
+          <w:tcPr>
+            <w:tcW w:w="1870" w:type="dxa"/>
+          </w:tcPr>
+          <w:p>
+            <w:proofErr w:type="spellStart"/>
+            <w:r>
+              <w:t>strring</w:t>
+            </w:r>
+            <w:proofErr w:type="spellEnd"/>
+          </w:p>
+        </w:tc>
+        <w:tc>
+          <w:tcPr>
+            <w:tcW w:w="1855" w:type="dxa"/>
+          </w:tcPr>
+          <w:p>
+            <w:r>
+              <w:t xml:space="preserve">Camera </w:t>
+            </w:r>
+            <w:proofErr w:type="spellStart"/>
+            <w:r>
+              <w:t>uri</w:t>
+            </w:r>
+            <w:proofErr w:type="spellEnd"/>
+          </w:p>
+        </w:tc>
+      </w:tr>
+      <w:tr>
+        <w:tc>
+          <w:tcPr>
+            <w:tcW w:w="1870" w:type="dxa"/>
+          </w:tcPr>
+          <w:p>
+            <w:pPr>
+              <w:rPr>
+                <w:b/>
+              </w:rPr>
+            </w:pPr>
+            <w:r>
+              <w:rPr>
+                <w:b/>
+              </w:rPr>
+              <w:t>Note</w:t>
+            </w:r>
+          </w:p>
+        </w:tc>
+        <w:tc>
+          <w:tcPr>
+            <w:tcW w:w="7465" w:type="dxa"/>
+            <w:gridSpan w:val="4"/>
+          </w:tcPr>
+          <w:p>
+            <w:r>
+              <w:t xml:space="preserve">Set </w:t>
+            </w:r>
+            <w:proofErr w:type="spellStart"/>
+            <w:r>
+              <w:t>uri</w:t>
+            </w:r>
+            <w:proofErr w:type="spellEnd"/>
+            <w:r>
+              <w:t xml:space="preserve"> to </w:t>
+            </w:r>
+            <w:proofErr w:type="spellStart"/>
+            <w:r>
+              <w:t>carmerURi</w:t>
+            </w:r>
+            <w:proofErr w:type="spellEnd"/>
+          </w:p>
+        </w:tc>
+      </w:tr>
+      <w:tr>
+        <w:tc>
+          <w:tcPr>
+            <w:tcW w:w="1870" w:type="dxa"/>
+          </w:tcPr>
+          <w:p>
+            <w:pPr>
+              <w:rPr>
+                <w:b/>
+              </w:rPr>
+            </w:pPr>
+            <w:r>
+              <w:rPr>
+                <w:b/>
+              </w:rPr>
+              <w:t>Return</w:t>
+            </w:r>
+          </w:p>
+        </w:tc>
+        <w:tc>
+          <w:tcPr>
+            <w:tcW w:w="1870" w:type="dxa"/>
+          </w:tcPr>
+          <w:p>
+            <w:r>
+              <w:t>N/A</w:t>
+            </w:r>
+          </w:p>
+        </w:tc>
+        <w:tc>
+          <w:tcPr>
+            <w:tcW w:w="1870" w:type="dxa"/>
+          </w:tcPr>
+          <w:p/>
+        </w:tc>
+        <w:tc>
+          <w:tcPr>
+            <w:tcW w:w="1870" w:type="dxa"/>
+          </w:tcPr>
+          <w:p/>
+        </w:tc>
+        <w:tc>
+          <w:tcPr>
+            <w:tcW w:w="1855" w:type="dxa"/>
+          </w:tcPr>
+          <w:p/>
+        </w:tc>
+      </w:tr>
+    </w:tbl>
+    <w:p/>
+    <w:p>
+      <w:pPr>
+        <w:pStyle w:val="Heading3"/>
+        <w:numPr>
+          <w:ilvl w:val="2"/>
+          <w:numId w:val="1"/>
+        </w:numPr>
+      </w:pPr>
+      <w:proofErr w:type="spellStart"/>
+      <w:r>
+        <w:t>ShowCamera</w:t>
+      </w:r>
+      <w:proofErr w:type="spellEnd"/>
+    </w:p>
+    <w:tbl>
+      <w:tblPr>
+        <w:tblStyle w:val="TableGrid"/>
+        <w:tblW w:w="9335" w:type="dxa"/>
+        <w:tblLook w:val="04A0" w:firstRow="1" w:lastRow="0" w:firstColumn="1" w:lastColumn="0" w:noHBand="0" w:noVBand="1"/>
+      </w:tblPr>
+      <w:tblGrid>
+        <w:gridCol w:w="1870"/>
+        <w:gridCol w:w="1870"/>
+        <w:gridCol w:w="1870"/>
+        <w:gridCol w:w="1870"/>
+        <w:gridCol w:w="1855"/>
+      </w:tblGrid>
+      <w:tr>
+        <w:tc>
+          <w:tcPr>
+            <w:tcW w:w="1870" w:type="dxa"/>
+          </w:tcPr>
+          <w:p>
+            <w:pPr>
+              <w:rPr>
+                <w:b/>
+              </w:rPr>
+            </w:pPr>
+            <w:r>
+              <w:rPr>
+                <w:b/>
+              </w:rPr>
+              <w:t>Summary</w:t>
+            </w:r>
+          </w:p>
+        </w:tc>
+        <w:tc>
+          <w:tcPr>
+            <w:tcW w:w="7465" w:type="dxa"/>
+            <w:gridSpan w:val="4"/>
+          </w:tcPr>
+          <w:p>
+            <w:r>
+              <w:t>Show Camera to GUI</w:t>
+            </w:r>
+          </w:p>
+          <w:p/>
+        </w:tc>
+      </w:tr>
+      <w:tr>
+        <w:tc>
+          <w:tcPr>
+            <w:tcW w:w="1870" w:type="dxa"/>
+          </w:tcPr>
+          <w:p>
+            <w:pPr>
+              <w:rPr>
+                <w:b/>
+              </w:rPr>
+            </w:pPr>
+            <w:r>
+              <w:rPr>
+                <w:b/>
+              </w:rPr>
+              <w:t>Parameters</w:t>
+            </w:r>
+          </w:p>
+        </w:tc>
+        <w:tc>
+          <w:tcPr>
+            <w:tcW w:w="1870" w:type="dxa"/>
+          </w:tcPr>
+          <w:p>
+            <w:r>
+              <w:t>directory</w:t>
+            </w:r>
+          </w:p>
+        </w:tc>
+        <w:tc>
+          <w:tcPr>
+            <w:tcW w:w="1870" w:type="dxa"/>
+          </w:tcPr>
+          <w:p>
+            <w:r>
+              <w:t>In</w:t>
+            </w:r>
+          </w:p>
+        </w:tc>
+        <w:tc>
+          <w:tcPr>
+            <w:tcW w:w="1870" w:type="dxa"/>
+          </w:tcPr>
+          <w:p>
+            <w:proofErr w:type="spellStart"/>
+            <w:r>
+              <w:t>strring</w:t>
+            </w:r>
+            <w:proofErr w:type="spellEnd"/>
+          </w:p>
+        </w:tc>
+        <w:tc>
+          <w:tcPr>
+            <w:tcW w:w="1855" w:type="dxa"/>
+          </w:tcPr>
+          <w:p>
+            <w:r>
+              <w:t>VLC 32 bit folder path in computer</w:t>
+            </w:r>
+          </w:p>
+        </w:tc>
+      </w:tr>
+      <w:tr>
+        <w:tc>
+          <w:tcPr>
+            <w:tcW w:w="1870" w:type="dxa"/>
+          </w:tcPr>
+          <w:p>
+            <w:pPr>
+              <w:rPr>
+                <w:b/>
+              </w:rPr>
+            </w:pPr>
+            <w:r>
+              <w:rPr>
+                <w:b/>
+              </w:rPr>
+              <w:t>Note</w:t>
+            </w:r>
+          </w:p>
+        </w:tc>
+        <w:tc>
+          <w:tcPr>
+            <w:tcW w:w="7465" w:type="dxa"/>
+            <w:gridSpan w:val="4"/>
+          </w:tcPr>
+          <w:p/>
+        </w:tc>
+      </w:tr>
+      <w:tr>
+        <w:tc>
+          <w:tcPr>
+            <w:tcW w:w="1870" w:type="dxa"/>
+          </w:tcPr>
+          <w:p>
+            <w:pPr>
+              <w:rPr>
+                <w:b/>
+              </w:rPr>
+            </w:pPr>
+            <w:r>
+              <w:rPr>
+                <w:b/>
+              </w:rPr>
+              <w:t>Return</w:t>
+            </w:r>
+          </w:p>
+        </w:tc>
+        <w:tc>
+          <w:tcPr>
+            <w:tcW w:w="1870" w:type="dxa"/>
+          </w:tcPr>
+          <w:p>
+            <w:r>
+              <w:t>N/A</w:t>
+            </w:r>
+          </w:p>
+        </w:tc>
+        <w:tc>
+          <w:tcPr>
+            <w:tcW w:w="1870" w:type="dxa"/>
+          </w:tcPr>
+          <w:p/>
+        </w:tc>
+        <w:tc>
+          <w:tcPr>
+            <w:tcW w:w="1870" w:type="dxa"/>
+          </w:tcPr>
+          <w:p/>
+        </w:tc>
+        <w:tc>
+          <w:tcPr>
+            <w:tcW w:w="1855" w:type="dxa"/>
+          </w:tcPr>
+          <w:p/>
+        </w:tc>
+      </w:tr>
+    </w:tbl>
+    <w:p/>
+    <w:p>
+      <w:pPr>
+        <w:pStyle w:val="Heading3"/>
+        <w:numPr>
+          <w:ilvl w:val="2"/>
+          <w:numId w:val="1"/>
+        </w:numPr>
+      </w:pPr>
+      <w:r>
+        <w:t>Capture</w:t>
+      </w:r>
+    </w:p>
+    <w:tbl>
+      <w:tblPr>
+        <w:tblStyle w:val="TableGrid"/>
+        <w:tblW w:w="9335" w:type="dxa"/>
+        <w:tblLook w:val="04A0" w:firstRow="1" w:lastRow="0" w:firstColumn="1" w:lastColumn="0" w:noHBand="0" w:noVBand="1"/>
+      </w:tblPr>
+      <w:tblGrid>
+        <w:gridCol w:w="1702"/>
+        <w:gridCol w:w="1644"/>
+        <w:gridCol w:w="2769"/>
+        <w:gridCol w:w="1575"/>
+        <w:gridCol w:w="1645"/>
+      </w:tblGrid>
+      <w:tr>
+        <w:tc>
+          <w:tcPr>
+            <w:tcW w:w="1702" w:type="dxa"/>
+          </w:tcPr>
+          <w:p>
+            <w:pPr>
+              <w:rPr>
+                <w:b/>
+              </w:rPr>
+            </w:pPr>
+            <w:r>
+              <w:rPr>
+                <w:b/>
+              </w:rPr>
+              <w:t>Summary</w:t>
+            </w:r>
+          </w:p>
+        </w:tc>
+        <w:tc>
+          <w:tcPr>
+            <w:tcW w:w="7633" w:type="dxa"/>
+            <w:gridSpan w:val="4"/>
+          </w:tcPr>
+          <w:p>
+            <w:r>
+              <w:t xml:space="preserve">Take snap shot of camera and save to </w:t>
+            </w:r>
+            <w:proofErr w:type="spellStart"/>
+            <w:r>
+              <w:t>filePath</w:t>
+            </w:r>
+            <w:proofErr w:type="spellEnd"/>
+            <w:r>
+              <w:t xml:space="preserve"> </w:t>
+            </w:r>
+          </w:p>
+        </w:tc>
+      </w:tr>
+      <w:tr>
+        <w:tc>
+          <w:tcPr>
+            <w:tcW w:w="1702" w:type="dxa"/>
+          </w:tcPr>
+          <w:p>
+            <w:pPr>
+              <w:rPr>
+                <w:b/>
+              </w:rPr>
+            </w:pPr>
+            <w:r>
+              <w:rPr>
+                <w:b/>
+              </w:rPr>
+              <w:lastRenderedPageBreak/>
+              <w:t>Parameters</w:t>
+            </w:r>
+          </w:p>
+        </w:tc>
+        <w:tc>
+          <w:tcPr>
+            <w:tcW w:w="1644" w:type="dxa"/>
+          </w:tcPr>
+          <w:p>
+            <w:proofErr w:type="spellStart"/>
+            <w:r>
+              <w:t>filePath</w:t>
+            </w:r>
+            <w:proofErr w:type="spellEnd"/>
+          </w:p>
+        </w:tc>
+        <w:tc>
+          <w:tcPr>
+            <w:tcW w:w="2769" w:type="dxa"/>
+          </w:tcPr>
+          <w:p>
+            <w:r>
+              <w:t>In</w:t>
+            </w:r>
+          </w:p>
+        </w:tc>
+        <w:tc>
+          <w:tcPr>
+            <w:tcW w:w="1575" w:type="dxa"/>
+          </w:tcPr>
+          <w:p>
+            <w:proofErr w:type="spellStart"/>
+            <w:r>
+              <w:t>strring</w:t>
+            </w:r>
+            <w:proofErr w:type="spellEnd"/>
+          </w:p>
+        </w:tc>
+        <w:tc>
+          <w:tcPr>
+            <w:tcW w:w="1645" w:type="dxa"/>
+          </w:tcPr>
+          <w:p>
+            <w:r>
+              <w:t>file Path</w:t>
+            </w:r>
+          </w:p>
+        </w:tc>
+      </w:tr>
+      <w:tr>
+        <w:tc>
+          <w:tcPr>
+            <w:tcW w:w="1702" w:type="dxa"/>
+            <w:tcBorders>
+              <w:bottom w:val="single" w:sz="4" w:space="0" w:color="auto"/>
+            </w:tcBorders>
+          </w:tcPr>
+          <w:p>
+            <w:pPr>
+              <w:rPr>
+                <w:b/>
+              </w:rPr>
+            </w:pPr>
+            <w:r>
+              <w:rPr>
+                <w:b/>
+              </w:rPr>
+              <w:t>Note</w:t>
+            </w:r>
+          </w:p>
+        </w:tc>
+        <w:tc>
+          <w:tcPr>
+            <w:tcW w:w="7633" w:type="dxa"/>
+            <w:gridSpan w:val="4"/>
+          </w:tcPr>
+          <w:p>
+            <w:r>
+              <w:t xml:space="preserve">Call </w:t>
+            </w:r>
+            <w:proofErr w:type="spellStart"/>
+            <w:r>
+              <w:t>TakeSnapshot</w:t>
+            </w:r>
+            <w:proofErr w:type="spellEnd"/>
+          </w:p>
+        </w:tc>
+      </w:tr>
+      <w:tr>
+        <w:tc>
+          <w:tcPr>
+            <w:tcW w:w="1702" w:type="dxa"/>
+            <w:tcBorders>
+              <w:top w:val="single" w:sz="4" w:space="0" w:color="auto"/>
+              <w:left w:val="single" w:sz="4" w:space="0" w:color="auto"/>
+              <w:bottom w:val="nil"/>
+              <w:right w:val="single" w:sz="4" w:space="0" w:color="auto"/>
+            </w:tcBorders>
+          </w:tcPr>
+          <w:p>
+            <w:pPr>
+              <w:rPr>
+                <w:b/>
+              </w:rPr>
+            </w:pPr>
+            <w:r>
+              <w:rPr>
+                <w:b/>
+              </w:rPr>
+              <w:t>Return</w:t>
+            </w:r>
+          </w:p>
+        </w:tc>
+        <w:tc>
+          <w:tcPr>
+            <w:tcW w:w="1644" w:type="dxa"/>
+            <w:tcBorders>
+              <w:top w:val="single" w:sz="4" w:space="0" w:color="auto"/>
+              <w:left w:val="single" w:sz="4" w:space="0" w:color="auto"/>
+              <w:bottom w:val="nil"/>
+              <w:right w:val="single" w:sz="4" w:space="0" w:color="auto"/>
+            </w:tcBorders>
+          </w:tcPr>
+          <w:p>
+            <w:r>
+              <w:t>Camera State</w:t>
+            </w:r>
+          </w:p>
+        </w:tc>
+        <w:tc>
+          <w:tcPr>
+            <w:tcW w:w="2769" w:type="dxa"/>
+            <w:tcBorders>
+              <w:left w:val="single" w:sz="4" w:space="0" w:color="auto"/>
+            </w:tcBorders>
+          </w:tcPr>
+          <w:p>
+            <w:proofErr w:type="spellStart"/>
+            <w:r>
+              <w:t>CameraState.Success</w:t>
+            </w:r>
+            <w:proofErr w:type="spellEnd"/>
+          </w:p>
+        </w:tc>
+        <w:tc>
+          <w:tcPr>
+            <w:tcW w:w="3220" w:type="dxa"/>
+            <w:gridSpan w:val="2"/>
+          </w:tcPr>
+          <w:p>
+            <w:r>
+              <w:t>Success</w:t>
+            </w:r>
+          </w:p>
+        </w:tc>
+      </w:tr>
+      <w:tr>
+        <w:tc>
+          <w:tcPr>
+            <w:tcW w:w="1702" w:type="dxa"/>
+            <w:tcBorders>
+              <w:top w:val="nil"/>
+              <w:left w:val="single" w:sz="4" w:space="0" w:color="auto"/>
+              <w:bottom w:val="single" w:sz="4" w:space="0" w:color="auto"/>
+              <w:right w:val="single" w:sz="4" w:space="0" w:color="auto"/>
+            </w:tcBorders>
+          </w:tcPr>
+          <w:p/>
+        </w:tc>
+        <w:tc>
+          <w:tcPr>
+            <w:tcW w:w="1644" w:type="dxa"/>
+            <w:tcBorders>
+              <w:top w:val="nil"/>
+              <w:left w:val="single" w:sz="4" w:space="0" w:color="auto"/>
+              <w:bottom w:val="single" w:sz="4" w:space="0" w:color="auto"/>
+              <w:right w:val="single" w:sz="4" w:space="0" w:color="auto"/>
+            </w:tcBorders>
+          </w:tcPr>
+          <w:p/>
+        </w:tc>
+        <w:tc>
+          <w:tcPr>
+            <w:tcW w:w="2769" w:type="dxa"/>
+            <w:tcBorders>
+              <w:left w:val="single" w:sz="4" w:space="0" w:color="auto"/>
+              <w:bottom w:val="single" w:sz="4" w:space="0" w:color="auto"/>
+            </w:tcBorders>
+          </w:tcPr>
+          <w:p>
+            <w:proofErr w:type="spellStart"/>
+            <w:r>
+              <w:t>CameraState.CaptureError</w:t>
+            </w:r>
+            <w:proofErr w:type="spellEnd"/>
+          </w:p>
+        </w:tc>
+        <w:tc>
+          <w:tcPr>
+            <w:tcW w:w="3220" w:type="dxa"/>
+            <w:gridSpan w:val="2"/>
+            <w:tcBorders>
+              <w:bottom w:val="single" w:sz="4" w:space="0" w:color="auto"/>
+            </w:tcBorders>
+          </w:tcPr>
+          <w:p>
+            <w:r>
+              <w:t>Failure</w:t>
+            </w:r>
+          </w:p>
+        </w:tc>
+      </w:tr>
+    </w:tbl>
+    <w:p/>
     <w:sectPr>
       <w:pgSz w:w="12240" w:h="15840"/>
       <w:pgMar w:top="1440" w:right="1440" w:bottom="1440" w:left="1440" w:header="720" w:footer="720" w:gutter="0"/>
@@ -470,6 +1420,133 @@
     </w:sectPr>
   </w:body>
 </w:document>
+</file>
+
+<file path=word/numbering.xml><?xml version="1.0" encoding="utf-8"?>
+<w:numbering xmlns:wpc="http://schemas.microsoft.com/office/word/2010/wordprocessingCanvas" xmlns:cx="http://schemas.microsoft.com/office/drawing/2014/chartex" xmlns:cx1="http://schemas.microsoft.com/office/drawing/2015/9/8/chartex" xmlns:mc="http://schemas.openxmlformats.org/markup-compatibility/2006" xmlns:o="urn:schemas-microsoft-com:office:office" xmlns:r="http://schemas.openxmlformats.org/officeDocument/2006/relationships" xmlns:m="http://schemas.openxmlformats.org/officeDocument/2006/math" xmlns:v="urn:schemas-microsoft-com:vml" xmlns:wp14="http://schemas.microsoft.com/office/word/2010/wordprocessingDrawing" xmlns:wp="http://schemas.openxmlformats.org/drawingml/2006/wordprocessingDrawing" xmlns:w10="urn:schemas-microsoft-com:office:word" xmlns:w="http://schemas.openxmlformats.org/wordprocessingml/2006/main" xmlns:w14="http://schemas.microsoft.com/office/word/2010/wordml" xmlns:w15="http://schemas.microsoft.com/office/word/2012/wordml" xmlns:w16se="http://schemas.microsoft.com/office/word/2015/wordml/symex" xmlns:wpg="http://schemas.microsoft.com/office/word/2010/wordprocessingGroup" xmlns:wpi="http://schemas.microsoft.com/office/word/2010/wordprocessingInk" xmlns:wne="http://schemas.microsoft.com/office/word/2006/wordml" xmlns:wps="http://schemas.microsoft.com/office/word/2010/wordprocessingShape" mc:Ignorable="w14 w15 w16se wp14">
+  <w:abstractNum w:abstractNumId="0" w15:restartNumberingAfterBreak="0">
+    <w:nsid w:val="783603C3"/>
+    <w:multiLevelType w:val="multilevel"/>
+    <w:tmpl w:val="600410AE"/>
+    <w:lvl w:ilvl="0">
+      <w:start w:val="1"/>
+      <w:numFmt w:val="decimal"/>
+      <w:pStyle w:val="Heading1"/>
+      <w:lvlText w:val="%1."/>
+      <w:lvlJc w:val="left"/>
+      <w:pPr>
+        <w:ind w:left="720" w:hanging="360"/>
+      </w:pPr>
+    </w:lvl>
+    <w:lvl w:ilvl="1">
+      <w:start w:val="1"/>
+      <w:numFmt w:val="decimal"/>
+      <w:isLgl/>
+      <w:lvlText w:val="%1.%2."/>
+      <w:lvlJc w:val="left"/>
+      <w:pPr>
+        <w:ind w:left="1080" w:hanging="720"/>
+      </w:pPr>
+      <w:rPr>
+        <w:rFonts w:hint="default"/>
+      </w:rPr>
+    </w:lvl>
+    <w:lvl w:ilvl="2">
+      <w:start w:val="1"/>
+      <w:numFmt w:val="decimal"/>
+      <w:isLgl/>
+      <w:lvlText w:val="%1.%2.%3."/>
+      <w:lvlJc w:val="left"/>
+      <w:pPr>
+        <w:ind w:left="1080" w:hanging="720"/>
+      </w:pPr>
+      <w:rPr>
+        <w:rFonts w:hint="default"/>
+      </w:rPr>
+    </w:lvl>
+    <w:lvl w:ilvl="3">
+      <w:start w:val="1"/>
+      <w:numFmt w:val="decimal"/>
+      <w:isLgl/>
+      <w:lvlText w:val="%1.%2.%3.%4."/>
+      <w:lvlJc w:val="left"/>
+      <w:pPr>
+        <w:ind w:left="1440" w:hanging="1080"/>
+      </w:pPr>
+      <w:rPr>
+        <w:rFonts w:hint="default"/>
+      </w:rPr>
+    </w:lvl>
+    <w:lvl w:ilvl="4">
+      <w:start w:val="1"/>
+      <w:numFmt w:val="decimal"/>
+      <w:isLgl/>
+      <w:lvlText w:val="%1.%2.%3.%4.%5."/>
+      <w:lvlJc w:val="left"/>
+      <w:pPr>
+        <w:ind w:left="1440" w:hanging="1080"/>
+      </w:pPr>
+      <w:rPr>
+        <w:rFonts w:hint="default"/>
+      </w:rPr>
+    </w:lvl>
+    <w:lvl w:ilvl="5">
+      <w:start w:val="1"/>
+      <w:numFmt w:val="decimal"/>
+      <w:isLgl/>
+      <w:lvlText w:val="%1.%2.%3.%4.%5.%6."/>
+      <w:lvlJc w:val="left"/>
+      <w:pPr>
+        <w:ind w:left="1800" w:hanging="1440"/>
+      </w:pPr>
+      <w:rPr>
+        <w:rFonts w:hint="default"/>
+      </w:rPr>
+    </w:lvl>
+    <w:lvl w:ilvl="6">
+      <w:start w:val="1"/>
+      <w:numFmt w:val="decimal"/>
+      <w:isLgl/>
+      <w:lvlText w:val="%1.%2.%3.%4.%5.%6.%7."/>
+      <w:lvlJc w:val="left"/>
+      <w:pPr>
+        <w:ind w:left="1800" w:hanging="1440"/>
+      </w:pPr>
+      <w:rPr>
+        <w:rFonts w:hint="default"/>
+      </w:rPr>
+    </w:lvl>
+    <w:lvl w:ilvl="7">
+      <w:start w:val="1"/>
+      <w:numFmt w:val="decimal"/>
+      <w:isLgl/>
+      <w:lvlText w:val="%1.%2.%3.%4.%5.%6.%7.%8."/>
+      <w:lvlJc w:val="left"/>
+      <w:pPr>
+        <w:ind w:left="2160" w:hanging="1800"/>
+      </w:pPr>
+      <w:rPr>
+        <w:rFonts w:hint="default"/>
+      </w:rPr>
+    </w:lvl>
+    <w:lvl w:ilvl="8">
+      <w:start w:val="1"/>
+      <w:numFmt w:val="decimal"/>
+      <w:isLgl/>
+      <w:lvlText w:val="%1.%2.%3.%4.%5.%6.%7.%8.%9."/>
+      <w:lvlJc w:val="left"/>
+      <w:pPr>
+        <w:ind w:left="2160" w:hanging="1800"/>
+      </w:pPr>
+      <w:rPr>
+        <w:rFonts w:hint="default"/>
+      </w:rPr>
+    </w:lvl>
+  </w:abstractNum>
+  <w:num w:numId="1">
+    <w:abstractNumId w:val="0"/>
+  </w:num>
+</w:numbering>
 </file>
 
 <file path=word/styles.xml><?xml version="1.0" encoding="utf-8"?>
@@ -881,6 +1958,9 @@
     <w:pPr>
       <w:keepNext/>
       <w:keepLines/>
+      <w:numPr>
+        <w:numId w:val="1"/>
+      </w:numPr>
       <w:spacing w:before="240" w:after="0"/>
       <w:outlineLvl w:val="0"/>
     </w:pPr>
@@ -916,7 +1996,7 @@
   <w:style w:type="paragraph" w:styleId="Heading3">
     <w:name w:val="heading 3"/>
     <w:basedOn w:val="Normal"/>
-    <w:next w:val="Normal"/>
+    <w:next w:val="Index3"/>
     <w:link w:val="Heading3Char"/>
     <w:uiPriority w:val="9"/>
     <w:unhideWhenUsed/>
@@ -1054,6 +2134,31 @@
       <w:sz w:val="24"/>
       <w:szCs w:val="24"/>
     </w:rPr>
+  </w:style>
+  <w:style w:type="character" w:styleId="Strong">
+    <w:name w:val="Strong"/>
+    <w:basedOn w:val="DefaultParagraphFont"/>
+    <w:uiPriority w:val="22"/>
+    <w:qFormat/>
+    <w:rsid w:val="00D8100D"/>
+    <w:rPr>
+      <w:b/>
+      <w:bCs/>
+    </w:rPr>
+  </w:style>
+  <w:style w:type="paragraph" w:styleId="Index3">
+    <w:name w:val="index 3"/>
+    <w:basedOn w:val="Normal"/>
+    <w:next w:val="Normal"/>
+    <w:autoRedefine/>
+    <w:uiPriority w:val="99"/>
+    <w:semiHidden/>
+    <w:unhideWhenUsed/>
+    <w:rsid w:val="00B739AB"/>
+    <w:pPr>
+      <w:spacing w:after="0" w:line="240" w:lineRule="auto"/>
+      <w:ind w:left="720" w:hanging="240"/>
+    </w:pPr>
   </w:style>
 </w:styles>
 </file>

</xml_diff>